<commit_message>
New example and updated documentation
-Added an example AnimatLab project for velocity control
-Updated documentation in Szerial.docx to explain velocity control
-Added updated SzerialTest_syncWrite.ino sketch to enable velocity control, and accelerate communication between openCM and Dynamixels.
</commit_message>
<xml_diff>
--- a/documentation and example/Szerial.docx
+++ b/documentation and example/Szerial.docx
@@ -188,19 +188,7 @@
           <w:rPr>
             <w:rStyle w:val="Hyperlink"/>
           </w:rPr>
-          <w:t>-M mi</w:t>
-        </w:r>
-        <w:r>
-          <w:rPr>
-            <w:rStyle w:val="Hyperlink"/>
-          </w:rPr>
-          <w:t>c</w:t>
-        </w:r>
-        <w:r>
-          <w:rPr>
-            <w:rStyle w:val="Hyperlink"/>
-          </w:rPr>
-          <w:t>rocontroller</w:t>
+          <w:t>-M microcontroller</w:t>
         </w:r>
       </w:hyperlink>
       <w:r>
@@ -623,10 +611,7 @@
       </w:r>
       <w:proofErr w:type="spellEnd"/>
       <w:r>
-        <w:t>” and install the OpenCM9.04 board package. This may take 10 or 20 minutes. This will also i</w:t>
-      </w:r>
-      <w:r>
-        <w:t xml:space="preserve">nstall the </w:t>
+        <w:t xml:space="preserve">” and install the OpenCM9.04 board package. This may take 10 or 20 minutes. This will also install the </w:t>
       </w:r>
       <w:proofErr w:type="spellStart"/>
       <w:r>
@@ -682,10 +667,7 @@
       </w:r>
       <w:proofErr w:type="spellEnd"/>
       <w:r>
-        <w:t>, and control the</w:t>
-      </w:r>
-      <w:r>
-        <w:t xml:space="preserve"> position of a </w:t>
+        <w:t xml:space="preserve">, and control the position of a </w:t>
       </w:r>
       <w:proofErr w:type="spellStart"/>
       <w:r>
@@ -963,10 +945,7 @@
       </w:pPr>
       <w:r>
         <w:tab/>
-        <w:t xml:space="preserve">To install, open </w:t>
-      </w:r>
-      <w:r>
-        <w:t xml:space="preserve">the solution file </w:t>
+        <w:t xml:space="preserve">To install, open the solution file </w:t>
       </w:r>
       <w:proofErr w:type="spellStart"/>
       <w:r>
@@ -982,19 +961,7 @@
       </w:r>
       <w:proofErr w:type="spellEnd"/>
       <w:r>
-        <w:t>/AnimatLabCode.sln</w:t>
-      </w:r>
-      <w:r>
-        <w:t xml:space="preserve"> with Visual Studio 2017</w:t>
-      </w:r>
-      <w:r>
-        <w:t>. You should be able to load that solution and then do a rebuild all with no errors.</w:t>
-      </w:r>
-      <w:r>
-        <w:t xml:space="preserve"> </w:t>
-      </w:r>
-      <w:r>
-        <w:t xml:space="preserve">Next you will probably need to setup the debugging options because those do not carry over to new computers. Make sure the </w:t>
+        <w:t xml:space="preserve">/AnimatLabCode.sln with Visual Studio 2017. You should be able to load that solution and then do a rebuild all with no errors. Next you will probably need to setup the debugging options because those do not carry over to new computers. Make sure the </w:t>
       </w:r>
       <w:proofErr w:type="spellStart"/>
       <w:r>
@@ -1002,10 +969,7 @@
       </w:r>
       <w:proofErr w:type="spellEnd"/>
       <w:r>
-        <w:t xml:space="preserve"> project is set as the startup project, right</w:t>
-      </w:r>
-      <w:r>
-        <w:t xml:space="preserve"> click it and go to properties. </w:t>
+        <w:t xml:space="preserve"> project is set as the startup project, right click it and go to properties. </w:t>
       </w:r>
     </w:p>
     <w:p>
@@ -1069,49 +1033,7 @@
         <w:ind w:firstLine="720"/>
       </w:pPr>
       <w:r>
-        <w:t>If you still get errors, it may be because you do not</w:t>
-      </w:r>
-      <w:r>
-        <w:t xml:space="preserve"> have boost 1.54 or later installed on your system</w:t>
-      </w:r>
-      <w:r>
-        <w:t>, or do not</w:t>
-      </w:r>
-      <w:r>
-        <w:t xml:space="preserve"> have BOOST_ROOT configured in your environment variables and pointing to the root location of a boost 1.54 or later install</w:t>
-      </w:r>
-      <w:r>
-        <w:t xml:space="preserve">ation for the code to compile. </w:t>
-      </w:r>
-      <w:r>
-        <w:t xml:space="preserve">You can </w:t>
-      </w:r>
-      <w:r>
-        <w:t xml:space="preserve">rectify this by </w:t>
-      </w:r>
-      <w:r>
-        <w:t>add</w:t>
-      </w:r>
-      <w:r>
-        <w:t>ing</w:t>
-      </w:r>
-      <w:r>
-        <w:t xml:space="preserve"> an environment variable</w:t>
-      </w:r>
-      <w:r>
-        <w:t xml:space="preserve"> in </w:t>
-      </w:r>
-      <w:r>
-        <w:t xml:space="preserve">Windows 10 </w:t>
-      </w:r>
-      <w:r>
-        <w:t>or</w:t>
-      </w:r>
-      <w:r>
-        <w:t xml:space="preserve"> Windows 8</w:t>
-      </w:r>
-      <w:r>
-        <w:t>:</w:t>
+        <w:t>If you still get errors, it may be because you do not have boost 1.54 or later installed on your system, or do not have BOOST_ROOT configured in your environment variables and pointing to the root location of a boost 1.54 or later installation for the code to compile. You can rectify this by adding an environment variable in Windows 10 or Windows 8:</w:t>
       </w:r>
     </w:p>
     <w:p>
@@ -1742,8 +1664,13 @@
         <w:pStyle w:val="NoSpacing"/>
         <w:ind w:firstLine="720"/>
       </w:pPr>
-      <w:r>
-        <w:t>First set the Data ID. For a servo or other actuator, this should be the actuator’s internal ID. The robot should be set up to list them from 0 to the number of actuators minus one. Next, the Source should be specified. For an output, this will be a part of the simulation. It could be a particular joint, a muscle, a neuron, or anything else. Once this is selected, the user must specify a Source Property. I prefer to link my servos to individual Joints and their Desired Positions, so I can make one neural controller and easily test it either in simulation or with the robot.</w:t>
+      <w:proofErr w:type="spellStart"/>
+      <w:r>
+        <w:t>Szerial</w:t>
+      </w:r>
+      <w:proofErr w:type="spellEnd"/>
+      <w:r>
+        <w:t xml:space="preserve"> is set up to let you control a servo two ways: set its position, or set its position and velocity. First, setting up the position control is explained. This is the same for both methods. Second, setting up the velocity control is explained.</w:t>
       </w:r>
     </w:p>
     <w:p>
@@ -1752,6 +1679,18 @@
         <w:ind w:firstLine="720"/>
       </w:pPr>
       <w:r>
+        <w:t>To control a servo’s position, f</w:t>
+      </w:r>
+      <w:r>
+        <w:t>irst set the Data ID. For a servo or other actuator, this should be the actuator’s internal ID. The robot should be set up to list them from 0 to the number of actuators minus one. Next, the Source should be specified. For an output, this will be a part of the simulation. It could be a particular joint, a muscle, a neuron, or anything else. Once this is selected, the user must specify a Source Property. I prefer to link my servos to individual Joints and their Desired Positions, so I can make one neural controller and easily test it either in simulation or with the robot.</w:t>
+      </w:r>
+    </w:p>
+    <w:p>
+      <w:pPr>
+        <w:pStyle w:val="NoSpacing"/>
+        <w:ind w:firstLine="720"/>
+      </w:pPr>
+      <w:r>
         <w:t>For an output link, t</w:t>
       </w:r>
       <w:r>
@@ -1771,7 +1710,16 @@
       </w:r>
       <w:proofErr w:type="spellEnd"/>
       <w:r>
-        <w:t>. The Target Property must be unique for each item; I typically use single letters in alphabetical order. Using the same value twice will cause commands to be issued to the wrong robot component.</w:t>
+        <w:t xml:space="preserve">. The Target Property </w:t>
+      </w:r>
+      <w:r>
+        <w:rPr>
+          <w:b/>
+        </w:rPr>
+        <w:t>must</w:t>
+      </w:r>
+      <w:r>
+        <w:t xml:space="preserve"> be unique for each item; I typically use single letters in alphabetical order. Using the same value twice will cause commands to be issued to the wrong robot component.</w:t>
       </w:r>
       <w:r>
         <w:t xml:space="preserve"> For an input link, the Source and Target will be swapped; the source will be </w:t>
@@ -1843,6 +1791,7 @@
         <w:jc w:val="left"/>
       </w:pPr>
       <w:r>
+        <w:lastRenderedPageBreak/>
         <w:tab/>
         <w:t>After specifying these basic quantit</w:t>
       </w:r>
@@ -1864,7 +1813,6 @@
         <w:rPr>
           <w:noProof/>
         </w:rPr>
-        <w:lastRenderedPageBreak/>
         <w:drawing>
           <wp:inline distT="0" distB="0" distL="0" distR="0" wp14:anchorId="25305A85" wp14:editId="054E0FCB">
             <wp:extent cx="5943600" cy="5928995"/>
@@ -1942,6 +1890,40 @@
         <w:pStyle w:val="NoSpacing"/>
       </w:pPr>
       <w:r>
+        <w:lastRenderedPageBreak/>
+        <w:tab/>
+        <w:t>If the user wishes to also command a servo’s velocity, they can do so by adding another output link. This link must have the ID = servo’s ID + total number of servos. The variable “</w:t>
+      </w:r>
+      <w:proofErr w:type="spellStart"/>
+      <w:r>
+        <w:t>numServos</w:t>
+      </w:r>
+      <w:proofErr w:type="spellEnd"/>
+      <w:r>
+        <w:t xml:space="preserve">” is set in </w:t>
+      </w:r>
+      <w:proofErr w:type="spellStart"/>
+      <w:r>
+        <w:t>SzerialTest.ino</w:t>
+      </w:r>
+      <w:proofErr w:type="spellEnd"/>
+      <w:r>
+        <w:t>. So, for example, if you have two servos, their IDs must be 0 and 1, so to control their velocity, those output links will have IDs 2 and 3, respectively. The velocity is commanded much like the position; the user must specify a mapping between the simulation object (</w:t>
+      </w:r>
+      <w:proofErr w:type="spellStart"/>
+      <w:r>
+        <w:t>JointDesiredVelocity</w:t>
+      </w:r>
+      <w:proofErr w:type="spellEnd"/>
+      <w:r>
+        <w:t>) and the physical object. The AX-12 servos specify speed on a 0-1023 scale, with 1023 meaning full speed (12 rad/s) and 1 meaning lowest speed. Specifying 0 also specifies full speed, so you may wish to set “use limits” to true, and make the minimum output velocity 1.</w:t>
+      </w:r>
+    </w:p>
+    <w:p>
+      <w:pPr>
+        <w:pStyle w:val="NoSpacing"/>
+      </w:pPr>
+      <w:r>
         <w:tab/>
         <w:t>If the user wishes to read the position of the servo as well, then they must add an input link with the same ID. That is why the list in the above figure includes servo0com (servo 0 commanded position) as well as servo0perc (servo 0 perceived position). Such an input uses the inverse mapping of the output. For example:</w:t>
       </w:r>
@@ -1954,7 +1936,6 @@
         <w:rPr>
           <w:noProof/>
         </w:rPr>
-        <w:lastRenderedPageBreak/>
         <w:drawing>
           <wp:inline distT="0" distB="0" distL="0" distR="0" wp14:anchorId="7154A252" wp14:editId="72512731">
             <wp:extent cx="5943600" cy="5935980"/>
@@ -1997,7 +1978,37 @@
         <w:pStyle w:val="NoSpacing"/>
       </w:pPr>
       <w:r>
+        <w:lastRenderedPageBreak/>
         <w:tab/>
+      </w:r>
+      <w:r>
+        <w:t>Reading servo velocity is analogous to reading the servo position: one must make a mapping from the digital values to the simulation values (</w:t>
+      </w:r>
+      <w:proofErr w:type="spellStart"/>
+      <w:r>
+        <w:t>JointActualVelocity</w:t>
+      </w:r>
+      <w:proofErr w:type="spellEnd"/>
+      <w:r>
+        <w:t xml:space="preserve">). </w:t>
+      </w:r>
+      <w:proofErr w:type="spellStart"/>
+      <w:r>
+        <w:t>SzerialTest.ino</w:t>
+      </w:r>
+      <w:proofErr w:type="spellEnd"/>
+      <w:r>
+        <w:t xml:space="preserve"> is set up to return 1024 when the velocity is 0, 2047 when the velocity is 12 rad/s, and 0 when the velocity is -12 rad/s. This will need to be mapped by the user.</w:t>
+      </w:r>
+      <w:bookmarkStart w:id="0" w:name="_GoBack"/>
+      <w:bookmarkEnd w:id="0"/>
+    </w:p>
+    <w:p>
+      <w:pPr>
+        <w:pStyle w:val="NoSpacing"/>
+        <w:ind w:firstLine="720"/>
+      </w:pPr>
+      <w:r>
         <w:t xml:space="preserve">This arrangement may seem cumbersome at first glance. However, it is quite flexible, enabling the user to configure different types of actuators with different properties or polarities, without changing robot designs or low-level code. As examples, the MX series Dynamixels use </w:t>
       </w:r>
       <w:proofErr w:type="gramStart"/>
@@ -2074,7 +2085,6 @@
         <w:pStyle w:val="Heading3"/>
       </w:pPr>
       <w:r>
-        <w:lastRenderedPageBreak/>
         <w:t xml:space="preserve">Configuring an analog input and output with </w:t>
       </w:r>
       <w:proofErr w:type="spellStart"/>
@@ -2109,12 +2119,7 @@
         <w:t xml:space="preserve"> and continue continuously (100, 101, 102, etc.), and write-only links should start with an ID of 200, and continue continuously (200, 201, 202, etc.).</w:t>
       </w:r>
       <w:r>
-        <w:t xml:space="preserve"> The example project includes both an input (a strain gage), and an output (a PWM-controlled</w:t>
-      </w:r>
-      <w:bookmarkStart w:id="0" w:name="_GoBack"/>
-      <w:bookmarkEnd w:id="0"/>
-      <w:r>
-        <w:t xml:space="preserve"> LED).</w:t>
+        <w:t xml:space="preserve"> The example project includes both an input (a strain gage), and an output (a PWM-controlled LED).</w:t>
       </w:r>
     </w:p>
     <w:p>
@@ -2125,6 +2130,7 @@
         <w:rPr>
           <w:noProof/>
         </w:rPr>
+        <w:lastRenderedPageBreak/>
         <w:drawing>
           <wp:inline distT="0" distB="0" distL="0" distR="0" wp14:anchorId="33E4A842" wp14:editId="6606231D">
             <wp:extent cx="5943600" cy="5935980"/>
@@ -3514,6 +3520,7 @@
   <w:style w:type="character" w:default="1" w:styleId="DefaultParagraphFont">
     <w:name w:val="Default Paragraph Font"/>
     <w:uiPriority w:val="1"/>
+    <w:semiHidden/>
     <w:unhideWhenUsed/>
   </w:style>
   <w:style w:type="table" w:default="1" w:styleId="TableNormal">
@@ -3930,7 +3937,7 @@
 </file>
 
 <file path=customXml/itemProps1.xml><?xml version="1.0" encoding="utf-8"?>
-<ds:datastoreItem xmlns:ds="http://schemas.openxmlformats.org/officeDocument/2006/customXml" ds:itemID="{FF7532A7-22AD-4254-8B8A-911EAFC78A7E}">
+<ds:datastoreItem xmlns:ds="http://schemas.openxmlformats.org/officeDocument/2006/customXml" ds:itemID="{F4904701-4E5B-4393-BF27-40BFB5EA2E0C}">
   <ds:schemaRefs>
     <ds:schemaRef ds:uri="http://schemas.openxmlformats.org/officeDocument/2006/bibliography"/>
   </ds:schemaRefs>

</xml_diff>